<commit_message>
App two test file app final app2 is for my test....
</commit_message>
<xml_diff>
--- a/pasha/git code.docx
+++ b/pasha/git code.docx
@@ -1857,6 +1857,115 @@
           <w:sz w:val="28"/>
         </w:rPr>
       </w:pPr>
+    </w:p>
+    <w:p>
+      <w:pPr>
+        <w:spacing w:after="0" w:line="240" w:lineRule="auto"/>
+        <w:rPr>
+          <w:rFonts w:ascii="Arial" w:hAnsi="Arial" w:cs="Arial"/>
+          <w:sz w:val="28"/>
+        </w:rPr>
+      </w:pPr>
+    </w:p>
+    <w:p>
+      <w:pPr>
+        <w:spacing w:after="0" w:line="240" w:lineRule="auto"/>
+        <w:rPr>
+          <w:rFonts w:ascii="Arial" w:hAnsi="Arial" w:cs="Arial"/>
+          <w:color w:val="0070C0"/>
+          <w:sz w:val="28"/>
+        </w:rPr>
+      </w:pPr>
+      <w:proofErr w:type="spellStart"/>
+      <w:r>
+        <w:rPr>
+          <w:rFonts w:ascii="Arial" w:hAnsi="Arial" w:cs="Arial"/>
+          <w:color w:val="0070C0"/>
+          <w:sz w:val="28"/>
+        </w:rPr>
+        <w:t>Git</w:t>
+      </w:r>
+      <w:proofErr w:type="spellEnd"/>
+      <w:r>
+        <w:rPr>
+          <w:rFonts w:ascii="Arial" w:hAnsi="Arial" w:cs="Arial"/>
+          <w:color w:val="0070C0"/>
+          <w:sz w:val="28"/>
+        </w:rPr>
+        <w:t xml:space="preserve"> pull&gt; </w:t>
+      </w:r>
+      <w:proofErr w:type="spellStart"/>
+      <w:r>
+        <w:rPr>
+          <w:rFonts w:ascii="Arial" w:hAnsi="Arial" w:cs="Arial"/>
+          <w:color w:val="0070C0"/>
+          <w:sz w:val="28"/>
+        </w:rPr>
+        <w:t>git</w:t>
+      </w:r>
+      <w:proofErr w:type="spellEnd"/>
+      <w:r>
+        <w:rPr>
+          <w:rFonts w:ascii="Arial" w:hAnsi="Arial" w:cs="Arial"/>
+          <w:color w:val="0070C0"/>
+          <w:sz w:val="28"/>
+        </w:rPr>
+        <w:t xml:space="preserve"> status &gt; </w:t>
+      </w:r>
+      <w:proofErr w:type="spellStart"/>
+      <w:r>
+        <w:rPr>
+          <w:rFonts w:ascii="Arial" w:hAnsi="Arial" w:cs="Arial"/>
+          <w:color w:val="0070C0"/>
+          <w:sz w:val="28"/>
+        </w:rPr>
+        <w:t>git</w:t>
+      </w:r>
+      <w:proofErr w:type="spellEnd"/>
+      <w:r>
+        <w:rPr>
+          <w:rFonts w:ascii="Arial" w:hAnsi="Arial" w:cs="Arial"/>
+          <w:color w:val="0070C0"/>
+          <w:sz w:val="28"/>
+        </w:rPr>
+        <w:t xml:space="preserve"> add –a &gt; </w:t>
+      </w:r>
+      <w:proofErr w:type="spellStart"/>
+      <w:r>
+        <w:rPr>
+          <w:rFonts w:ascii="Arial" w:hAnsi="Arial" w:cs="Arial"/>
+          <w:color w:val="0070C0"/>
+          <w:sz w:val="28"/>
+        </w:rPr>
+        <w:t>git</w:t>
+      </w:r>
+      <w:proofErr w:type="spellEnd"/>
+      <w:r>
+        <w:rPr>
+          <w:rFonts w:ascii="Arial" w:hAnsi="Arial" w:cs="Arial"/>
+          <w:color w:val="0070C0"/>
+          <w:sz w:val="28"/>
+        </w:rPr>
+        <w:t xml:space="preserve"> commit &gt; </w:t>
+      </w:r>
+      <w:proofErr w:type="spellStart"/>
+      <w:r>
+        <w:rPr>
+          <w:rFonts w:ascii="Arial" w:hAnsi="Arial" w:cs="Arial"/>
+          <w:color w:val="0070C0"/>
+          <w:sz w:val="28"/>
+        </w:rPr>
+        <w:t>git</w:t>
+      </w:r>
+      <w:proofErr w:type="spellEnd"/>
+      <w:r>
+        <w:rPr>
+          <w:rFonts w:ascii="Arial" w:hAnsi="Arial" w:cs="Arial"/>
+          <w:color w:val="0070C0"/>
+          <w:sz w:val="28"/>
+        </w:rPr>
+        <w:t xml:space="preserve"> push </w:t>
+      </w:r>
     </w:p>
     <w:sectPr>
       <w:pgSz w:w="12240" w:h="15840"/>

</xml_diff>